<commit_message>
Thay doi file word
</commit_message>
<xml_diff>
--- a/Assignment/haudppc07638_ASM_GD1.docx
+++ b/Assignment/haudppc07638_ASM_GD1.docx
@@ -670,7 +670,7 @@
         <w:p>
           <w:pPr>
             <w:tabs>
-              <w:tab w:val="center" w:pos="4895"/>
+              <w:tab w:val="left" w:pos="3044"/>
             </w:tabs>
             <w:rPr>
               <w:rFonts w:cstheme="minorHAnsi"/>
@@ -678,6 +678,14 @@
               <w:lang w:val="pt-BR"/>
             </w:rPr>
           </w:pPr>
+          <w:r>
+            <w:rPr>
+              <w:rFonts w:cstheme="minorHAnsi"/>
+              <w:i/>
+              <w:lang w:val="pt-BR"/>
+            </w:rPr>
+            <w:tab/>
+          </w:r>
         </w:p>
         <w:p>
           <w:pPr>
@@ -931,10 +939,82 @@
           <w:lang w:eastAsia="ja-JP"/>
         </w:rPr>
       </w:pPr>
-      <w:r>
-        <w:rPr>
+    </w:p>
+    <w:p>
+      <w:pPr>
+        <w:rPr>
+          <w:b/>
+          <w:color w:val="FF0000"/>
+          <w:sz w:val="36"/>
+          <w:lang w:val="vi-VN" w:eastAsia="ja-JP"/>
+        </w:rPr>
+      </w:pPr>
+      <w:r>
+        <w:rPr>
+          <w:b/>
+          <w:color w:val="FF0000"/>
+          <w:sz w:val="36"/>
           <w:lang w:eastAsia="ja-JP"/>
         </w:rPr>
+        <w:t>Link</w:t>
+      </w:r>
+      <w:r>
+        <w:rPr>
+          <w:b/>
+          <w:color w:val="FF0000"/>
+          <w:sz w:val="36"/>
+          <w:lang w:val="vi-VN" w:eastAsia="ja-JP"/>
+        </w:rPr>
+        <w:t>Github:</w:t>
+      </w:r>
+      <w:r>
+        <w:rPr>
+          <w:b/>
+          <w:color w:val="FF0000"/>
+          <w:sz w:val="36"/>
+          <w:lang w:val="vi-VN" w:eastAsia="ja-JP"/>
+        </w:rPr>
+        <w:t xml:space="preserve"> </w:t>
+      </w:r>
+      <w:hyperlink r:id="rId11" w:history="1">
+        <w:r>
+          <w:rPr>
+            <w:rStyle w:val="Hyperlink"/>
+            <w:szCs w:val="26"/>
+            <w:lang w:val="vi-VN" w:eastAsia="ja-JP"/>
+          </w:rPr>
+          <w:t>https://github.com/haud</w:t>
+        </w:r>
+        <w:bookmarkStart w:id="3" w:name="_GoBack"/>
+        <w:bookmarkEnd w:id="3"/>
+        <w:r>
+          <w:rPr>
+            <w:rStyle w:val="Hyperlink"/>
+            <w:szCs w:val="26"/>
+            <w:lang w:val="vi-VN" w:eastAsia="ja-JP"/>
+          </w:rPr>
+          <w:t>p</w:t>
+        </w:r>
+        <w:r>
+          <w:rPr>
+            <w:rStyle w:val="Hyperlink"/>
+            <w:szCs w:val="26"/>
+            <w:lang w:val="vi-VN" w:eastAsia="ja-JP"/>
+          </w:rPr>
+          <w:t>pc07638/WD18302_PHP2_DanhPhucHau</w:t>
+        </w:r>
+      </w:hyperlink>
+    </w:p>
+    <w:p>
+      <w:pPr>
+        <w:rPr>
+          <w:lang w:eastAsia="ja-JP"/>
+        </w:rPr>
+      </w:pPr>
+      <w:r>
+        <w:rPr>
+          <w:lang w:eastAsia="ja-JP"/>
+        </w:rPr>
         <w:t xml:space="preserve">Ngày nay, ngành công nghiệp nội thất không chỉ đóng vai trò quan trọng trong việc tạo ra không gian sống thoải mái mà còn trở thành một lĩnh vực đầy sáng tạo và đa dạng. Với sự phát triển nhanh chóng của công nghệ, việc quản lý sản phẩm nội thất đã trở nên phức tạp hơn, đặt ra thách thức lớn cho các doanh nghiệp trong việc duy trì sự hiệu quả và minh bạch trong quá trình kinh doanh. </w:t>
       </w:r>
     </w:p>
@@ -971,9 +1051,19 @@
         </w:rPr>
       </w:pPr>
     </w:p>
-    <w:bookmarkStart w:id="3" w:name="_Toc149636072" w:displacedByCustomXml="next"/>
+    <w:bookmarkStart w:id="4" w:name="_Toc149636072" w:displacedByCustomXml="next"/>
     <w:sdt>
       <w:sdtPr>
+        <w:rPr>
+          <w:rFonts w:eastAsiaTheme="minorHAnsi" w:cstheme="minorBidi"/>
+          <w:b w:val="0"/>
+          <w:bCs w:val="0"/>
+          <w:smallCaps w:val="0"/>
+          <w:color w:val="auto"/>
+          <w:sz w:val="26"/>
+          <w:szCs w:val="22"/>
+          <w:lang w:eastAsia="en-US"/>
+        </w:rPr>
         <w:id w:val="-1655747184"/>
         <w:docPartObj>
           <w:docPartGallery w:val="Table of Contents"/>
@@ -982,13 +1072,7 @@
       </w:sdtPr>
       <w:sdtEndPr>
         <w:rPr>
-          <w:rFonts w:eastAsiaTheme="minorHAnsi" w:cstheme="minorBidi"/>
-          <w:smallCaps w:val="0"/>
           <w:noProof/>
-          <w:color w:val="auto"/>
-          <w:sz w:val="26"/>
-          <w:szCs w:val="22"/>
-          <w:lang w:eastAsia="en-US"/>
         </w:rPr>
       </w:sdtEndPr>
       <w:sdtContent>
@@ -2139,13 +2223,12 @@
       <w:pPr>
         <w:pStyle w:val="Heading1"/>
       </w:pPr>
-      <w:bookmarkStart w:id="4" w:name="_Toc156770925"/>
-      <w:r>
-        <w:lastRenderedPageBreak/>
+      <w:bookmarkStart w:id="5" w:name="_Toc156770925"/>
+      <w:r>
         <w:t>GIỚI THIỆU ĐỀ TÀI</w:t>
       </w:r>
-      <w:bookmarkEnd w:id="3"/>
       <w:bookmarkEnd w:id="4"/>
+      <w:bookmarkEnd w:id="5"/>
     </w:p>
     <w:p>
       <w:pPr>
@@ -2270,8 +2353,6 @@
           <w:lang w:val="vi-VN"/>
         </w:rPr>
       </w:pPr>
-      <w:bookmarkStart w:id="5" w:name="_GoBack"/>
-      <w:bookmarkEnd w:id="5"/>
     </w:p>
     <w:p>
       <w:pPr>
@@ -2781,6 +2862,7 @@
       <w:r>
         <w:rPr>
           <w:rFonts w:ascii="TimesNewRomanPSMT" w:hAnsi="TimesNewRomanPSMT"/>
+          <w:noProof/>
           <w:color w:val="000000"/>
           <w:szCs w:val="26"/>
         </w:rPr>
@@ -2789,667 +2871,6 @@
             <wp:extent cx="5393267" cy="5728022"/>
             <wp:effectExtent l="0" t="0" r="0" b="6350"/>
             <wp:docPr id="5" name="Picture 5"/>
-            <wp:cNvGraphicFramePr>
-              <a:graphicFrameLocks xmlns:a="http://schemas.openxmlformats.org/drawingml/2006/main" noChangeAspect="1"/>
-            </wp:cNvGraphicFramePr>
-            <a:graphic xmlns:a="http://schemas.openxmlformats.org/drawingml/2006/main">
-              <a:graphicData uri="http://schemas.openxmlformats.org/drawingml/2006/picture">
-                <pic:pic xmlns:pic="http://schemas.openxmlformats.org/drawingml/2006/picture">
-                  <pic:nvPicPr>
-                    <pic:cNvPr id="1" name=""/>
-                    <pic:cNvPicPr/>
-                  </pic:nvPicPr>
-                  <pic:blipFill>
-                    <a:blip r:embed="rId11"/>
-                    <a:stretch>
-                      <a:fillRect/>
-                    </a:stretch>
-                  </pic:blipFill>
-                  <pic:spPr>
-                    <a:xfrm>
-                      <a:off x="0" y="0"/>
-                      <a:ext cx="5413245" cy="5749240"/>
-                    </a:xfrm>
-                    <a:prstGeom prst="rect">
-                      <a:avLst/>
-                    </a:prstGeom>
-                  </pic:spPr>
-                </pic:pic>
-              </a:graphicData>
-            </a:graphic>
-          </wp:inline>
-        </w:drawing>
-      </w:r>
-      <w:r>
-        <w:rPr>
-          <w:rFonts w:ascii="TimesNewRomanPSMT" w:hAnsi="TimesNewRomanPSMT"/>
-          <w:color w:val="000000"/>
-          <w:szCs w:val="26"/>
-        </w:rPr>
-        <w:t xml:space="preserve"> </w:t>
-      </w:r>
-    </w:p>
-    <w:p/>
-    <w:p>
-      <w:pPr>
-        <w:jc w:val="center"/>
-      </w:pPr>
-    </w:p>
-    <w:p>
-      <w:pPr>
-        <w:pStyle w:val="Heading3"/>
-      </w:pPr>
-      <w:bookmarkStart w:id="14" w:name="_Toc149636077"/>
-      <w:bookmarkStart w:id="15" w:name="_Toc156770930"/>
-      <w:r>
-        <w:t>Đặc tả chức năng</w:t>
-      </w:r>
-      <w:bookmarkEnd w:id="14"/>
-      <w:bookmarkEnd w:id="15"/>
-    </w:p>
-    <w:p>
-      <w:pPr>
-        <w:rPr>
-          <w:b/>
-          <w:lang w:val="vi-VN"/>
-        </w:rPr>
-      </w:pPr>
-      <w:r>
-        <w:rPr>
-          <w:b/>
-        </w:rPr>
-        <w:t>1</w:t>
-      </w:r>
-      <w:r>
-        <w:rPr>
-          <w:b/>
-          <w:lang w:val="vi-VN"/>
-        </w:rPr>
-        <w:t>.</w:t>
-      </w:r>
-      <w:r>
-        <w:rPr>
-          <w:b/>
-          <w:lang w:val="vi-VN"/>
-        </w:rPr>
-        <w:t xml:space="preserve"> </w:t>
-      </w:r>
-      <w:r>
-        <w:rPr>
-          <w:b/>
-          <w:lang w:val="vi-VN"/>
-        </w:rPr>
-        <w:t>Đăng nhậ</w:t>
-      </w:r>
-      <w:r>
-        <w:rPr>
-          <w:b/>
-          <w:lang w:val="vi-VN"/>
-        </w:rPr>
-        <w:t>p</w:t>
-      </w:r>
-      <w:r>
-        <w:rPr>
-          <w:b/>
-          <w:lang w:val="vi-VN"/>
-        </w:rPr>
-        <w:t>:</w:t>
-      </w:r>
-    </w:p>
-    <w:p>
-      <w:pPr>
-        <w:rPr>
-          <w:lang w:val="vi-VN"/>
-        </w:rPr>
-      </w:pPr>
-      <w:r>
-        <w:rPr>
-          <w:lang w:val="vi-VN"/>
-        </w:rPr>
-        <w:t xml:space="preserve">- </w:t>
-      </w:r>
-      <w:r>
-        <w:rPr>
-          <w:lang w:val="vi-VN"/>
-        </w:rPr>
-        <w:t>Chức năng: Quản trị viên có thể đăng nhập vào hệ thống bằng tên đăng nhập và mật khẩu riêng.</w:t>
-      </w:r>
-    </w:p>
-    <w:p>
-      <w:pPr>
-        <w:rPr>
-          <w:lang w:val="vi-VN"/>
-        </w:rPr>
-      </w:pPr>
-      <w:r>
-        <w:rPr>
-          <w:lang w:val="vi-VN"/>
-        </w:rPr>
-        <w:t xml:space="preserve">- </w:t>
-      </w:r>
-      <w:r>
-        <w:rPr>
-          <w:lang w:val="vi-VN"/>
-        </w:rPr>
-        <w:t>Mục đích: Đảm bảo tính bảo mật và xác thực người dùng có quyên truy cập</w:t>
-      </w:r>
-      <w:r>
-        <w:rPr>
-          <w:lang w:val="vi-VN"/>
-        </w:rPr>
-        <w:t>.</w:t>
-      </w:r>
-    </w:p>
-    <w:p>
-      <w:pPr>
-        <w:rPr>
-          <w:b/>
-          <w:lang w:val="vi-VN"/>
-        </w:rPr>
-      </w:pPr>
-      <w:r>
-        <w:rPr>
-          <w:b/>
-          <w:lang w:val="vi-VN"/>
-        </w:rPr>
-        <w:t>2.</w:t>
-      </w:r>
-      <w:r>
-        <w:rPr>
-          <w:b/>
-          <w:lang w:val="vi-VN"/>
-        </w:rPr>
-        <w:t xml:space="preserve"> Thêm, sửa, xóa sản phẩm</w:t>
-      </w:r>
-      <w:r>
-        <w:rPr>
-          <w:b/>
-          <w:lang w:val="vi-VN"/>
-        </w:rPr>
-        <w:t>:</w:t>
-      </w:r>
-    </w:p>
-    <w:p>
-      <w:pPr>
-        <w:rPr>
-          <w:lang w:val="vi-VN"/>
-        </w:rPr>
-      </w:pPr>
-      <w:r>
-        <w:rPr>
-          <w:lang w:val="vi-VN"/>
-        </w:rPr>
-        <w:t xml:space="preserve">- </w:t>
-      </w:r>
-      <w:r>
-        <w:rPr>
-          <w:lang w:val="vi-VN"/>
-        </w:rPr>
-        <w:t xml:space="preserve">Chức năng: Thêm mới sản phẩm. Cập nhật thông tin cho sản phẩm và xóa sản phẩm khỏi danh </w:t>
-      </w:r>
-      <w:r>
-        <w:rPr>
-          <w:lang w:val="vi-VN"/>
-        </w:rPr>
-        <w:t>sách.</w:t>
-      </w:r>
-    </w:p>
-    <w:p>
-      <w:pPr>
-        <w:rPr>
-          <w:lang w:val="vi-VN"/>
-        </w:rPr>
-      </w:pPr>
-      <w:r>
-        <w:rPr>
-          <w:lang w:val="vi-VN"/>
-        </w:rPr>
-        <w:t xml:space="preserve">- </w:t>
-      </w:r>
-      <w:r>
-        <w:rPr>
-          <w:lang w:val="vi-VN"/>
-        </w:rPr>
-        <w:t xml:space="preserve">Mục </w:t>
-      </w:r>
-      <w:r>
-        <w:rPr>
-          <w:lang w:val="vi-VN"/>
-        </w:rPr>
-        <w:t>đích</w:t>
-      </w:r>
-      <w:r>
-        <w:rPr>
-          <w:lang w:val="vi-VN"/>
-        </w:rPr>
-        <w:t>: Quản trị viên có thể quản lý thông tin sản phẩm một cách hiệu quả.</w:t>
-      </w:r>
-    </w:p>
-    <w:p>
-      <w:pPr>
-        <w:rPr>
-          <w:b/>
-          <w:lang w:val="vi-VN"/>
-        </w:rPr>
-      </w:pPr>
-      <w:r>
-        <w:rPr>
-          <w:b/>
-          <w:lang w:val="vi-VN"/>
-        </w:rPr>
-        <w:t>3.</w:t>
-      </w:r>
-      <w:r>
-        <w:rPr>
-          <w:b/>
-          <w:lang w:val="vi-VN"/>
-        </w:rPr>
-        <w:t xml:space="preserve"> </w:t>
-      </w:r>
-      <w:r>
-        <w:rPr>
-          <w:b/>
-          <w:lang w:val="vi-VN"/>
-        </w:rPr>
-        <w:t>Thêm, sửa, xóa</w:t>
-      </w:r>
-      <w:r>
-        <w:rPr>
-          <w:b/>
-          <w:lang w:val="vi-VN"/>
-        </w:rPr>
-        <w:t xml:space="preserve"> danh mục</w:t>
-      </w:r>
-      <w:r>
-        <w:rPr>
-          <w:b/>
-          <w:lang w:val="vi-VN"/>
-        </w:rPr>
-        <w:t>:</w:t>
-      </w:r>
-    </w:p>
-    <w:p>
-      <w:pPr>
-        <w:rPr>
-          <w:lang w:val="vi-VN"/>
-        </w:rPr>
-      </w:pPr>
-      <w:r>
-        <w:rPr>
-          <w:lang w:val="vi-VN"/>
-        </w:rPr>
-        <w:t xml:space="preserve">- </w:t>
-      </w:r>
-      <w:r>
-        <w:rPr>
-          <w:lang w:val="vi-VN"/>
-        </w:rPr>
-        <w:t xml:space="preserve">Chức năng: Thêm mới </w:t>
-      </w:r>
-      <w:r>
-        <w:rPr>
-          <w:lang w:val="vi-VN"/>
-        </w:rPr>
-        <w:t>danh mục</w:t>
-      </w:r>
-      <w:r>
-        <w:rPr>
-          <w:lang w:val="vi-VN"/>
-        </w:rPr>
-        <w:t xml:space="preserve">. Cập nhật thông tin cho </w:t>
-      </w:r>
-      <w:r>
-        <w:rPr>
-          <w:lang w:val="vi-VN"/>
-        </w:rPr>
-        <w:t>danh mục</w:t>
-      </w:r>
-      <w:r>
-        <w:rPr>
-          <w:lang w:val="vi-VN"/>
-        </w:rPr>
-        <w:t xml:space="preserve"> và xóa </w:t>
-      </w:r>
-      <w:r>
-        <w:rPr>
-          <w:lang w:val="vi-VN"/>
-        </w:rPr>
-        <w:t>danh mục</w:t>
-      </w:r>
-      <w:r>
-        <w:rPr>
-          <w:lang w:val="vi-VN"/>
-        </w:rPr>
-        <w:t xml:space="preserve"> khỏi danh sách.</w:t>
-      </w:r>
-    </w:p>
-    <w:p>
-      <w:pPr>
-        <w:rPr>
-          <w:lang w:val="vi-VN"/>
-        </w:rPr>
-      </w:pPr>
-      <w:r>
-        <w:rPr>
-          <w:lang w:val="vi-VN"/>
-        </w:rPr>
-        <w:t xml:space="preserve">- </w:t>
-      </w:r>
-      <w:r>
-        <w:rPr>
-          <w:lang w:val="vi-VN"/>
-        </w:rPr>
-        <w:t xml:space="preserve">Mục </w:t>
-      </w:r>
-      <w:r>
-        <w:rPr>
-          <w:lang w:val="vi-VN"/>
-        </w:rPr>
-        <w:t>đích</w:t>
-      </w:r>
-      <w:r>
-        <w:rPr>
-          <w:lang w:val="vi-VN"/>
-        </w:rPr>
-        <w:t xml:space="preserve">: Quản trị viên có thể quản lý thông tin </w:t>
-      </w:r>
-      <w:r>
-        <w:rPr>
-          <w:lang w:val="vi-VN"/>
-        </w:rPr>
-        <w:t>danh mục</w:t>
-      </w:r>
-      <w:r>
-        <w:rPr>
-          <w:lang w:val="vi-VN"/>
-        </w:rPr>
-        <w:t xml:space="preserve"> một cách hiệu quả.</w:t>
-      </w:r>
-    </w:p>
-    <w:p>
-      <w:pPr>
-        <w:rPr>
-          <w:b/>
-          <w:lang w:val="vi-VN"/>
-        </w:rPr>
-      </w:pPr>
-      <w:r>
-        <w:rPr>
-          <w:b/>
-          <w:lang w:val="vi-VN"/>
-        </w:rPr>
-        <w:t>4. Xem danh sách sản phẩm và danh mục:</w:t>
-      </w:r>
-    </w:p>
-    <w:p>
-      <w:pPr>
-        <w:rPr>
-          <w:lang w:val="vi-VN"/>
-        </w:rPr>
-      </w:pPr>
-      <w:r>
-        <w:rPr>
-          <w:lang w:val="vi-VN"/>
-        </w:rPr>
-        <w:t xml:space="preserve">- </w:t>
-      </w:r>
-      <w:r>
-        <w:rPr>
-          <w:lang w:val="vi-VN"/>
-        </w:rPr>
-        <w:t>Chức năng: Xem danh sách toàn bộ sản phẩm và danh mục, tìm kiếm và lọc kết quả theo tiêu chí cụ thể.</w:t>
-      </w:r>
-    </w:p>
-    <w:p>
-      <w:pPr>
-        <w:rPr>
-          <w:lang w:val="vi-VN"/>
-        </w:rPr>
-      </w:pPr>
-      <w:r>
-        <w:rPr>
-          <w:lang w:val="vi-VN"/>
-        </w:rPr>
-        <w:t xml:space="preserve">- </w:t>
-      </w:r>
-      <w:r>
-        <w:rPr>
-          <w:lang w:val="vi-VN"/>
-        </w:rPr>
-        <w:t>Mục đích: Đảm bảo quản trị viên có cái nhìn toàn diện và tìm kiếm thông tin nhanh chóng.</w:t>
-      </w:r>
-    </w:p>
-    <w:p>
-      <w:pPr>
-        <w:rPr>
-          <w:b/>
-          <w:lang w:val="vi-VN"/>
-        </w:rPr>
-      </w:pPr>
-      <w:r>
-        <w:rPr>
-          <w:b/>
-          <w:lang w:val="vi-VN"/>
-        </w:rPr>
-        <w:t xml:space="preserve">5. Thông báo và cảnh cáo: </w:t>
-      </w:r>
-    </w:p>
-    <w:p>
-      <w:pPr>
-        <w:rPr>
-          <w:lang w:val="vi-VN"/>
-        </w:rPr>
-      </w:pPr>
-      <w:r>
-        <w:rPr>
-          <w:lang w:val="vi-VN"/>
-        </w:rPr>
-        <w:t>- Chức năng: nhập thông báo về các sự kiện quản trọng và cảnh báo về những tình trạng ngoại lệ.</w:t>
-      </w:r>
-    </w:p>
-    <w:p>
-      <w:pPr>
-        <w:rPr>
-          <w:lang w:val="vi-VN"/>
-        </w:rPr>
-      </w:pPr>
-      <w:r>
-        <w:rPr>
-          <w:lang w:val="vi-VN"/>
-        </w:rPr>
-        <w:t>- Mục đích: Giúp quản trị viên nhanh chóng phản ứng với các nguy cơ tìm ẩn.</w:t>
-      </w:r>
-    </w:p>
-    <w:p>
-      <w:pPr>
-        <w:spacing w:before="0" w:after="200" w:line="276" w:lineRule="auto"/>
-        <w:jc w:val="left"/>
-        <w:rPr>
-          <w:lang w:val="vi-VN"/>
-        </w:rPr>
-      </w:pPr>
-    </w:p>
-    <w:p>
-      <w:pPr>
-        <w:spacing w:before="0" w:after="200" w:line="276" w:lineRule="auto"/>
-        <w:jc w:val="left"/>
-        <w:rPr>
-          <w:lang w:val="vi-VN"/>
-        </w:rPr>
-      </w:pPr>
-    </w:p>
-    <w:p>
-      <w:pPr>
-        <w:spacing w:before="0" w:after="200" w:line="276" w:lineRule="auto"/>
-        <w:jc w:val="left"/>
-        <w:rPr>
-          <w:lang w:val="vi-VN"/>
-        </w:rPr>
-      </w:pPr>
-    </w:p>
-    <w:p>
-      <w:pPr>
-        <w:spacing w:before="0" w:after="200" w:line="276" w:lineRule="auto"/>
-        <w:jc w:val="left"/>
-        <w:rPr>
-          <w:rFonts w:eastAsiaTheme="majorEastAsia" w:cstheme="majorBidi"/>
-          <w:b/>
-          <w:bCs/>
-          <w:color w:val="365F91" w:themeColor="accent1" w:themeShade="BF"/>
-          <w:sz w:val="36"/>
-          <w:szCs w:val="28"/>
-          <w:lang w:val="vi-VN"/>
-        </w:rPr>
-      </w:pPr>
-    </w:p>
-    <w:p>
-      <w:pPr>
-        <w:pStyle w:val="Heading1"/>
-      </w:pPr>
-      <w:bookmarkStart w:id="16" w:name="_Toc149636078"/>
-      <w:bookmarkStart w:id="17" w:name="_Toc156770931"/>
-      <w:r>
-        <w:lastRenderedPageBreak/>
-        <w:t>THIẾT KẾ</w:t>
-      </w:r>
-      <w:r>
-        <w:t xml:space="preserve"> ỨNG DỤNG</w:t>
-      </w:r>
-      <w:bookmarkEnd w:id="16"/>
-      <w:bookmarkEnd w:id="17"/>
-    </w:p>
-    <w:p>
-      <w:pPr>
-        <w:pStyle w:val="Heading2"/>
-      </w:pPr>
-      <w:bookmarkStart w:id="18" w:name="_Toc149636079"/>
-      <w:bookmarkStart w:id="19" w:name="_Toc156770932"/>
-      <w:r>
-        <w:t>Mô hình triển khai</w:t>
-      </w:r>
-      <w:bookmarkEnd w:id="18"/>
-      <w:bookmarkEnd w:id="19"/>
-    </w:p>
-    <w:p>
-      <w:pPr>
-        <w:rPr>
-          <w:lang w:val="vi-VN"/>
-        </w:rPr>
-      </w:pPr>
-      <w:r>
-        <w:t>Hệ</w:t>
-      </w:r>
-      <w:r>
-        <w:rPr>
-          <w:lang w:val="vi-VN"/>
-        </w:rPr>
-        <w:t xml:space="preserve"> thống quản lý nhân viên sau khi hoàn thành sẽ được triể</w:t>
-      </w:r>
-      <w:r>
-        <w:rPr>
-          <w:lang w:val="vi-VN"/>
-        </w:rPr>
-        <w:t xml:space="preserve">n khai </w:t>
-      </w:r>
-      <w:proofErr w:type="gramStart"/>
-      <w:r>
-        <w:rPr>
-          <w:lang w:val="vi-VN"/>
-        </w:rPr>
-        <w:t>theo</w:t>
-      </w:r>
-      <w:proofErr w:type="gramEnd"/>
-      <w:r>
-        <w:rPr>
-          <w:lang w:val="vi-VN"/>
-        </w:rPr>
-        <w:t xml:space="preserve"> mô hình như sau: </w:t>
-      </w:r>
-    </w:p>
-    <w:p>
-      <w:pPr>
-        <w:pStyle w:val="ListParagraph"/>
-        <w:numPr>
-          <w:ilvl w:val="0"/>
-          <w:numId w:val="32"/>
-        </w:numPr>
-        <w:rPr>
-          <w:lang w:val="vi-VN"/>
-        </w:rPr>
-      </w:pPr>
-      <w:r>
-        <w:rPr>
-          <w:lang w:val="vi-VN"/>
-        </w:rPr>
-        <w:t>Thuê hosting có hỗ trợ php và mysql và triển khai web với tên miền đã đăng kí từ trước đó</w:t>
-      </w:r>
-    </w:p>
-    <w:p>
-      <w:pPr>
-        <w:pStyle w:val="ListParagraph"/>
-        <w:numPr>
-          <w:ilvl w:val="0"/>
-          <w:numId w:val="32"/>
-        </w:numPr>
-        <w:rPr>
-          <w:lang w:val="vi-VN"/>
-        </w:rPr>
-      </w:pPr>
-      <w:r>
-        <w:rPr>
-          <w:lang w:val="vi-VN"/>
-        </w:rPr>
-        <w:t>Thiết kế giao diện chức năng buộc phải có của website</w:t>
-      </w:r>
-    </w:p>
-    <w:p>
-      <w:pPr>
-        <w:pStyle w:val="Heading2"/>
-      </w:pPr>
-      <w:bookmarkStart w:id="20" w:name="_Toc149636080"/>
-      <w:bookmarkStart w:id="21" w:name="_Toc156770933"/>
-      <w:r>
-        <w:t>Thiết kế CSDL</w:t>
-      </w:r>
-      <w:bookmarkEnd w:id="20"/>
-      <w:bookmarkEnd w:id="21"/>
-    </w:p>
-    <w:p>
-      <w:pPr>
-        <w:pStyle w:val="Heading3"/>
-      </w:pPr>
-      <w:bookmarkStart w:id="22" w:name="_Toc149636081"/>
-      <w:bookmarkStart w:id="23" w:name="_Toc156770934"/>
-      <w:r>
-        <w:t>Sơ đồ quan hệ thực thể</w:t>
-      </w:r>
-      <w:bookmarkEnd w:id="22"/>
-      <w:bookmarkEnd w:id="23"/>
-    </w:p>
-    <w:p>
-      <w:pPr>
-        <w:pStyle w:val="Heading4"/>
-      </w:pPr>
-      <w:r>
-        <w:t>ERD</w:t>
-      </w:r>
-      <w:r>
-        <w:rPr>
-          <w:lang w:val="vi-VN"/>
-        </w:rPr>
-        <w:t xml:space="preserve"> Diagram level 2</w:t>
-      </w:r>
-    </w:p>
-    <w:p>
-      <w:pPr>
-        <w:spacing w:before="0" w:after="200" w:line="276" w:lineRule="auto"/>
-      </w:pPr>
-      <w:r>
-        <w:drawing>
-          <wp:inline distT="0" distB="0" distL="0" distR="0" wp14:anchorId="1D6581CD" wp14:editId="5A316006">
-            <wp:extent cx="5182049" cy="4160881"/>
-            <wp:effectExtent l="0" t="0" r="0" b="0"/>
-            <wp:docPr id="6" name="Picture 6"/>
             <wp:cNvGraphicFramePr>
               <a:graphicFrameLocks xmlns:a="http://schemas.openxmlformats.org/drawingml/2006/main" noChangeAspect="1"/>
             </wp:cNvGraphicFramePr>
@@ -3469,6 +2890,670 @@
                   <pic:spPr>
                     <a:xfrm>
                       <a:off x="0" y="0"/>
+                      <a:ext cx="5413245" cy="5749240"/>
+                    </a:xfrm>
+                    <a:prstGeom prst="rect">
+                      <a:avLst/>
+                    </a:prstGeom>
+                  </pic:spPr>
+                </pic:pic>
+              </a:graphicData>
+            </a:graphic>
+          </wp:inline>
+        </w:drawing>
+      </w:r>
+      <w:r>
+        <w:rPr>
+          <w:rFonts w:ascii="TimesNewRomanPSMT" w:hAnsi="TimesNewRomanPSMT"/>
+          <w:color w:val="000000"/>
+          <w:szCs w:val="26"/>
+        </w:rPr>
+        <w:t xml:space="preserve"> </w:t>
+      </w:r>
+    </w:p>
+    <w:p/>
+    <w:p>
+      <w:pPr>
+        <w:jc w:val="center"/>
+      </w:pPr>
+    </w:p>
+    <w:p>
+      <w:pPr>
+        <w:pStyle w:val="Heading3"/>
+      </w:pPr>
+      <w:bookmarkStart w:id="14" w:name="_Toc149636077"/>
+      <w:bookmarkStart w:id="15" w:name="_Toc156770930"/>
+      <w:r>
+        <w:t>Đặc tả chức năng</w:t>
+      </w:r>
+      <w:bookmarkEnd w:id="14"/>
+      <w:bookmarkEnd w:id="15"/>
+    </w:p>
+    <w:p>
+      <w:pPr>
+        <w:rPr>
+          <w:b/>
+          <w:lang w:val="vi-VN"/>
+        </w:rPr>
+      </w:pPr>
+      <w:r>
+        <w:rPr>
+          <w:b/>
+        </w:rPr>
+        <w:t>1</w:t>
+      </w:r>
+      <w:r>
+        <w:rPr>
+          <w:b/>
+          <w:lang w:val="vi-VN"/>
+        </w:rPr>
+        <w:t>.</w:t>
+      </w:r>
+      <w:r>
+        <w:rPr>
+          <w:b/>
+          <w:lang w:val="vi-VN"/>
+        </w:rPr>
+        <w:t xml:space="preserve"> </w:t>
+      </w:r>
+      <w:r>
+        <w:rPr>
+          <w:b/>
+          <w:lang w:val="vi-VN"/>
+        </w:rPr>
+        <w:t>Đăng nhậ</w:t>
+      </w:r>
+      <w:r>
+        <w:rPr>
+          <w:b/>
+          <w:lang w:val="vi-VN"/>
+        </w:rPr>
+        <w:t>p</w:t>
+      </w:r>
+      <w:r>
+        <w:rPr>
+          <w:b/>
+          <w:lang w:val="vi-VN"/>
+        </w:rPr>
+        <w:t>:</w:t>
+      </w:r>
+    </w:p>
+    <w:p>
+      <w:pPr>
+        <w:rPr>
+          <w:lang w:val="vi-VN"/>
+        </w:rPr>
+      </w:pPr>
+      <w:r>
+        <w:rPr>
+          <w:lang w:val="vi-VN"/>
+        </w:rPr>
+        <w:t xml:space="preserve">- </w:t>
+      </w:r>
+      <w:r>
+        <w:rPr>
+          <w:lang w:val="vi-VN"/>
+        </w:rPr>
+        <w:t>Chức năng: Quản trị viên có thể đăng nhập vào hệ thống bằng tên đăng nhập và mật khẩu riêng.</w:t>
+      </w:r>
+    </w:p>
+    <w:p>
+      <w:pPr>
+        <w:rPr>
+          <w:lang w:val="vi-VN"/>
+        </w:rPr>
+      </w:pPr>
+      <w:r>
+        <w:rPr>
+          <w:lang w:val="vi-VN"/>
+        </w:rPr>
+        <w:t xml:space="preserve">- </w:t>
+      </w:r>
+      <w:r>
+        <w:rPr>
+          <w:lang w:val="vi-VN"/>
+        </w:rPr>
+        <w:t>Mục đích: Đảm bảo tính bảo mật và xác thực người dùng có quyên truy cập</w:t>
+      </w:r>
+      <w:r>
+        <w:rPr>
+          <w:lang w:val="vi-VN"/>
+        </w:rPr>
+        <w:t>.</w:t>
+      </w:r>
+    </w:p>
+    <w:p>
+      <w:pPr>
+        <w:rPr>
+          <w:b/>
+          <w:lang w:val="vi-VN"/>
+        </w:rPr>
+      </w:pPr>
+      <w:r>
+        <w:rPr>
+          <w:b/>
+          <w:lang w:val="vi-VN"/>
+        </w:rPr>
+        <w:t>2.</w:t>
+      </w:r>
+      <w:r>
+        <w:rPr>
+          <w:b/>
+          <w:lang w:val="vi-VN"/>
+        </w:rPr>
+        <w:t xml:space="preserve"> Thêm, sửa, xóa sản phẩm</w:t>
+      </w:r>
+      <w:r>
+        <w:rPr>
+          <w:b/>
+          <w:lang w:val="vi-VN"/>
+        </w:rPr>
+        <w:t>:</w:t>
+      </w:r>
+    </w:p>
+    <w:p>
+      <w:pPr>
+        <w:rPr>
+          <w:lang w:val="vi-VN"/>
+        </w:rPr>
+      </w:pPr>
+      <w:r>
+        <w:rPr>
+          <w:lang w:val="vi-VN"/>
+        </w:rPr>
+        <w:t xml:space="preserve">- </w:t>
+      </w:r>
+      <w:r>
+        <w:rPr>
+          <w:lang w:val="vi-VN"/>
+        </w:rPr>
+        <w:t xml:space="preserve">Chức năng: Thêm mới sản phẩm. Cập nhật thông tin cho sản phẩm và xóa sản phẩm khỏi danh </w:t>
+      </w:r>
+      <w:r>
+        <w:rPr>
+          <w:lang w:val="vi-VN"/>
+        </w:rPr>
+        <w:t>sách.</w:t>
+      </w:r>
+    </w:p>
+    <w:p>
+      <w:pPr>
+        <w:rPr>
+          <w:lang w:val="vi-VN"/>
+        </w:rPr>
+      </w:pPr>
+      <w:r>
+        <w:rPr>
+          <w:lang w:val="vi-VN"/>
+        </w:rPr>
+        <w:t xml:space="preserve">- </w:t>
+      </w:r>
+      <w:r>
+        <w:rPr>
+          <w:lang w:val="vi-VN"/>
+        </w:rPr>
+        <w:t xml:space="preserve">Mục </w:t>
+      </w:r>
+      <w:r>
+        <w:rPr>
+          <w:lang w:val="vi-VN"/>
+        </w:rPr>
+        <w:t>đích</w:t>
+      </w:r>
+      <w:r>
+        <w:rPr>
+          <w:lang w:val="vi-VN"/>
+        </w:rPr>
+        <w:t>: Quản trị viên có thể quản lý thông tin sản phẩm một cách hiệu quả.</w:t>
+      </w:r>
+    </w:p>
+    <w:p>
+      <w:pPr>
+        <w:rPr>
+          <w:b/>
+          <w:lang w:val="vi-VN"/>
+        </w:rPr>
+      </w:pPr>
+      <w:r>
+        <w:rPr>
+          <w:b/>
+          <w:lang w:val="vi-VN"/>
+        </w:rPr>
+        <w:t>3.</w:t>
+      </w:r>
+      <w:r>
+        <w:rPr>
+          <w:b/>
+          <w:lang w:val="vi-VN"/>
+        </w:rPr>
+        <w:t xml:space="preserve"> </w:t>
+      </w:r>
+      <w:r>
+        <w:rPr>
+          <w:b/>
+          <w:lang w:val="vi-VN"/>
+        </w:rPr>
+        <w:t>Thêm, sửa, xóa</w:t>
+      </w:r>
+      <w:r>
+        <w:rPr>
+          <w:b/>
+          <w:lang w:val="vi-VN"/>
+        </w:rPr>
+        <w:t xml:space="preserve"> danh mục</w:t>
+      </w:r>
+      <w:r>
+        <w:rPr>
+          <w:b/>
+          <w:lang w:val="vi-VN"/>
+        </w:rPr>
+        <w:t>:</w:t>
+      </w:r>
+    </w:p>
+    <w:p>
+      <w:pPr>
+        <w:rPr>
+          <w:lang w:val="vi-VN"/>
+        </w:rPr>
+      </w:pPr>
+      <w:r>
+        <w:rPr>
+          <w:lang w:val="vi-VN"/>
+        </w:rPr>
+        <w:t xml:space="preserve">- </w:t>
+      </w:r>
+      <w:r>
+        <w:rPr>
+          <w:lang w:val="vi-VN"/>
+        </w:rPr>
+        <w:t xml:space="preserve">Chức năng: Thêm mới </w:t>
+      </w:r>
+      <w:r>
+        <w:rPr>
+          <w:lang w:val="vi-VN"/>
+        </w:rPr>
+        <w:t>danh mục</w:t>
+      </w:r>
+      <w:r>
+        <w:rPr>
+          <w:lang w:val="vi-VN"/>
+        </w:rPr>
+        <w:t xml:space="preserve">. Cập nhật thông tin cho </w:t>
+      </w:r>
+      <w:r>
+        <w:rPr>
+          <w:lang w:val="vi-VN"/>
+        </w:rPr>
+        <w:t>danh mục</w:t>
+      </w:r>
+      <w:r>
+        <w:rPr>
+          <w:lang w:val="vi-VN"/>
+        </w:rPr>
+        <w:t xml:space="preserve"> và xóa </w:t>
+      </w:r>
+      <w:r>
+        <w:rPr>
+          <w:lang w:val="vi-VN"/>
+        </w:rPr>
+        <w:t>danh mục</w:t>
+      </w:r>
+      <w:r>
+        <w:rPr>
+          <w:lang w:val="vi-VN"/>
+        </w:rPr>
+        <w:t xml:space="preserve"> khỏi danh sách.</w:t>
+      </w:r>
+    </w:p>
+    <w:p>
+      <w:pPr>
+        <w:rPr>
+          <w:lang w:val="vi-VN"/>
+        </w:rPr>
+      </w:pPr>
+      <w:r>
+        <w:rPr>
+          <w:lang w:val="vi-VN"/>
+        </w:rPr>
+        <w:t xml:space="preserve">- </w:t>
+      </w:r>
+      <w:r>
+        <w:rPr>
+          <w:lang w:val="vi-VN"/>
+        </w:rPr>
+        <w:t xml:space="preserve">Mục </w:t>
+      </w:r>
+      <w:r>
+        <w:rPr>
+          <w:lang w:val="vi-VN"/>
+        </w:rPr>
+        <w:t>đích</w:t>
+      </w:r>
+      <w:r>
+        <w:rPr>
+          <w:lang w:val="vi-VN"/>
+        </w:rPr>
+        <w:t xml:space="preserve">: Quản trị viên có thể quản lý thông tin </w:t>
+      </w:r>
+      <w:r>
+        <w:rPr>
+          <w:lang w:val="vi-VN"/>
+        </w:rPr>
+        <w:t>danh mục</w:t>
+      </w:r>
+      <w:r>
+        <w:rPr>
+          <w:lang w:val="vi-VN"/>
+        </w:rPr>
+        <w:t xml:space="preserve"> một cách hiệu quả.</w:t>
+      </w:r>
+    </w:p>
+    <w:p>
+      <w:pPr>
+        <w:rPr>
+          <w:b/>
+          <w:lang w:val="vi-VN"/>
+        </w:rPr>
+      </w:pPr>
+      <w:r>
+        <w:rPr>
+          <w:b/>
+          <w:lang w:val="vi-VN"/>
+        </w:rPr>
+        <w:t>4. Xem danh sách sản phẩm và danh mục:</w:t>
+      </w:r>
+    </w:p>
+    <w:p>
+      <w:pPr>
+        <w:rPr>
+          <w:lang w:val="vi-VN"/>
+        </w:rPr>
+      </w:pPr>
+      <w:r>
+        <w:rPr>
+          <w:lang w:val="vi-VN"/>
+        </w:rPr>
+        <w:t xml:space="preserve">- </w:t>
+      </w:r>
+      <w:r>
+        <w:rPr>
+          <w:lang w:val="vi-VN"/>
+        </w:rPr>
+        <w:t>Chức năng: Xem danh sách toàn bộ sản phẩm và danh mục, tìm kiếm và lọc kết quả theo tiêu chí cụ thể.</w:t>
+      </w:r>
+    </w:p>
+    <w:p>
+      <w:pPr>
+        <w:rPr>
+          <w:lang w:val="vi-VN"/>
+        </w:rPr>
+      </w:pPr>
+      <w:r>
+        <w:rPr>
+          <w:lang w:val="vi-VN"/>
+        </w:rPr>
+        <w:t xml:space="preserve">- </w:t>
+      </w:r>
+      <w:r>
+        <w:rPr>
+          <w:lang w:val="vi-VN"/>
+        </w:rPr>
+        <w:t>Mục đích: Đảm bảo quản trị viên có cái nhìn toàn diện và tìm kiếm thông tin nhanh chóng.</w:t>
+      </w:r>
+    </w:p>
+    <w:p>
+      <w:pPr>
+        <w:rPr>
+          <w:b/>
+          <w:lang w:val="vi-VN"/>
+        </w:rPr>
+      </w:pPr>
+      <w:r>
+        <w:rPr>
+          <w:b/>
+          <w:lang w:val="vi-VN"/>
+        </w:rPr>
+        <w:t xml:space="preserve">5. Thông báo và cảnh cáo: </w:t>
+      </w:r>
+    </w:p>
+    <w:p>
+      <w:pPr>
+        <w:rPr>
+          <w:lang w:val="vi-VN"/>
+        </w:rPr>
+      </w:pPr>
+      <w:r>
+        <w:rPr>
+          <w:lang w:val="vi-VN"/>
+        </w:rPr>
+        <w:t>- Chức năng: nhập thông báo về các sự kiện quản trọng và cảnh báo về những tình trạng ngoại lệ.</w:t>
+      </w:r>
+    </w:p>
+    <w:p>
+      <w:pPr>
+        <w:rPr>
+          <w:lang w:val="vi-VN"/>
+        </w:rPr>
+      </w:pPr>
+      <w:r>
+        <w:rPr>
+          <w:lang w:val="vi-VN"/>
+        </w:rPr>
+        <w:t>- Mục đích: Giúp quản trị viên nhanh chóng phản ứng với các nguy cơ tìm ẩn.</w:t>
+      </w:r>
+    </w:p>
+    <w:p>
+      <w:pPr>
+        <w:spacing w:before="0" w:after="200" w:line="276" w:lineRule="auto"/>
+        <w:jc w:val="left"/>
+        <w:rPr>
+          <w:lang w:val="vi-VN"/>
+        </w:rPr>
+      </w:pPr>
+    </w:p>
+    <w:p>
+      <w:pPr>
+        <w:spacing w:before="0" w:after="200" w:line="276" w:lineRule="auto"/>
+        <w:jc w:val="left"/>
+        <w:rPr>
+          <w:lang w:val="vi-VN"/>
+        </w:rPr>
+      </w:pPr>
+    </w:p>
+    <w:p>
+      <w:pPr>
+        <w:spacing w:before="0" w:after="200" w:line="276" w:lineRule="auto"/>
+        <w:jc w:val="left"/>
+        <w:rPr>
+          <w:lang w:val="vi-VN"/>
+        </w:rPr>
+      </w:pPr>
+    </w:p>
+    <w:p>
+      <w:pPr>
+        <w:spacing w:before="0" w:after="200" w:line="276" w:lineRule="auto"/>
+        <w:jc w:val="left"/>
+        <w:rPr>
+          <w:rFonts w:eastAsiaTheme="majorEastAsia" w:cstheme="majorBidi"/>
+          <w:b/>
+          <w:bCs/>
+          <w:color w:val="365F91" w:themeColor="accent1" w:themeShade="BF"/>
+          <w:sz w:val="36"/>
+          <w:szCs w:val="28"/>
+          <w:lang w:val="vi-VN"/>
+        </w:rPr>
+      </w:pPr>
+    </w:p>
+    <w:p>
+      <w:pPr>
+        <w:pStyle w:val="Heading1"/>
+      </w:pPr>
+      <w:bookmarkStart w:id="16" w:name="_Toc149636078"/>
+      <w:bookmarkStart w:id="17" w:name="_Toc156770931"/>
+      <w:r>
+        <w:lastRenderedPageBreak/>
+        <w:t>THIẾT KẾ</w:t>
+      </w:r>
+      <w:r>
+        <w:t xml:space="preserve"> ỨNG DỤNG</w:t>
+      </w:r>
+      <w:bookmarkEnd w:id="16"/>
+      <w:bookmarkEnd w:id="17"/>
+    </w:p>
+    <w:p>
+      <w:pPr>
+        <w:pStyle w:val="Heading2"/>
+      </w:pPr>
+      <w:bookmarkStart w:id="18" w:name="_Toc149636079"/>
+      <w:bookmarkStart w:id="19" w:name="_Toc156770932"/>
+      <w:r>
+        <w:t>Mô hình triển khai</w:t>
+      </w:r>
+      <w:bookmarkEnd w:id="18"/>
+      <w:bookmarkEnd w:id="19"/>
+    </w:p>
+    <w:p>
+      <w:pPr>
+        <w:rPr>
+          <w:lang w:val="vi-VN"/>
+        </w:rPr>
+      </w:pPr>
+      <w:r>
+        <w:t>Hệ</w:t>
+      </w:r>
+      <w:r>
+        <w:rPr>
+          <w:lang w:val="vi-VN"/>
+        </w:rPr>
+        <w:t xml:space="preserve"> thống quản lý nhân viên sau khi hoàn thành sẽ được triể</w:t>
+      </w:r>
+      <w:r>
+        <w:rPr>
+          <w:lang w:val="vi-VN"/>
+        </w:rPr>
+        <w:t xml:space="preserve">n khai </w:t>
+      </w:r>
+      <w:proofErr w:type="gramStart"/>
+      <w:r>
+        <w:rPr>
+          <w:lang w:val="vi-VN"/>
+        </w:rPr>
+        <w:t>theo</w:t>
+      </w:r>
+      <w:proofErr w:type="gramEnd"/>
+      <w:r>
+        <w:rPr>
+          <w:lang w:val="vi-VN"/>
+        </w:rPr>
+        <w:t xml:space="preserve"> mô hình như sau: </w:t>
+      </w:r>
+    </w:p>
+    <w:p>
+      <w:pPr>
+        <w:pStyle w:val="ListParagraph"/>
+        <w:numPr>
+          <w:ilvl w:val="0"/>
+          <w:numId w:val="32"/>
+        </w:numPr>
+        <w:rPr>
+          <w:lang w:val="vi-VN"/>
+        </w:rPr>
+      </w:pPr>
+      <w:r>
+        <w:rPr>
+          <w:lang w:val="vi-VN"/>
+        </w:rPr>
+        <w:t>Thuê hosting có hỗ trợ php và mysql và triển khai web với tên miền đã đăng kí từ trước đó</w:t>
+      </w:r>
+    </w:p>
+    <w:p>
+      <w:pPr>
+        <w:pStyle w:val="ListParagraph"/>
+        <w:numPr>
+          <w:ilvl w:val="0"/>
+          <w:numId w:val="32"/>
+        </w:numPr>
+        <w:rPr>
+          <w:lang w:val="vi-VN"/>
+        </w:rPr>
+      </w:pPr>
+      <w:r>
+        <w:rPr>
+          <w:lang w:val="vi-VN"/>
+        </w:rPr>
+        <w:t>Thiết kế giao diện chức năng buộc phải có của website</w:t>
+      </w:r>
+    </w:p>
+    <w:p>
+      <w:pPr>
+        <w:pStyle w:val="Heading2"/>
+      </w:pPr>
+      <w:bookmarkStart w:id="20" w:name="_Toc149636080"/>
+      <w:bookmarkStart w:id="21" w:name="_Toc156770933"/>
+      <w:r>
+        <w:t>Thiết kế CSDL</w:t>
+      </w:r>
+      <w:bookmarkEnd w:id="20"/>
+      <w:bookmarkEnd w:id="21"/>
+    </w:p>
+    <w:p>
+      <w:pPr>
+        <w:pStyle w:val="Heading3"/>
+      </w:pPr>
+      <w:bookmarkStart w:id="22" w:name="_Toc149636081"/>
+      <w:bookmarkStart w:id="23" w:name="_Toc156770934"/>
+      <w:r>
+        <w:t>Sơ đồ quan hệ thực thể</w:t>
+      </w:r>
+      <w:bookmarkEnd w:id="22"/>
+      <w:bookmarkEnd w:id="23"/>
+    </w:p>
+    <w:p>
+      <w:pPr>
+        <w:pStyle w:val="Heading4"/>
+      </w:pPr>
+      <w:r>
+        <w:t>ERD</w:t>
+      </w:r>
+      <w:r>
+        <w:rPr>
+          <w:lang w:val="vi-VN"/>
+        </w:rPr>
+        <w:t xml:space="preserve"> Diagram level 2</w:t>
+      </w:r>
+    </w:p>
+    <w:p>
+      <w:pPr>
+        <w:spacing w:before="0" w:after="200" w:line="276" w:lineRule="auto"/>
+      </w:pPr>
+      <w:r>
+        <w:rPr>
+          <w:noProof/>
+        </w:rPr>
+        <w:drawing>
+          <wp:inline distT="0" distB="0" distL="0" distR="0" wp14:anchorId="1D6581CD" wp14:editId="5A316006">
+            <wp:extent cx="5182049" cy="4160881"/>
+            <wp:effectExtent l="0" t="0" r="0" b="0"/>
+            <wp:docPr id="6" name="Picture 6"/>
+            <wp:cNvGraphicFramePr>
+              <a:graphicFrameLocks xmlns:a="http://schemas.openxmlformats.org/drawingml/2006/main" noChangeAspect="1"/>
+            </wp:cNvGraphicFramePr>
+            <a:graphic xmlns:a="http://schemas.openxmlformats.org/drawingml/2006/main">
+              <a:graphicData uri="http://schemas.openxmlformats.org/drawingml/2006/picture">
+                <pic:pic xmlns:pic="http://schemas.openxmlformats.org/drawingml/2006/picture">
+                  <pic:nvPicPr>
+                    <pic:cNvPr id="1" name=""/>
+                    <pic:cNvPicPr/>
+                  </pic:nvPicPr>
+                  <pic:blipFill>
+                    <a:blip r:embed="rId13"/>
+                    <a:stretch>
+                      <a:fillRect/>
+                    </a:stretch>
+                  </pic:blipFill>
+                  <pic:spPr>
+                    <a:xfrm>
+                      <a:off x="0" y="0"/>
                       <a:ext cx="5182049" cy="4160881"/>
                     </a:xfrm>
                     <a:prstGeom prst="rect">
@@ -3988,14 +4073,7 @@
           <w:b/>
           <w:lang w:val="vi-VN"/>
         </w:rPr>
-        <w:t>7. category_id (Khóa Ngoạ</w:t>
-      </w:r>
-      <w:r>
-        <w:rPr>
-          <w:b/>
-          <w:lang w:val="vi-VN"/>
-        </w:rPr>
-        <w:t>i):</w:t>
+        <w:t>7. category_id (Khóa Ngoại):</w:t>
       </w:r>
     </w:p>
     <w:p>
@@ -4460,14 +4538,7 @@
           <w:b/>
           <w:lang w:val="vi-VN"/>
         </w:rPr>
-        <w:t>1. Sản phẩm Thuộc về Một Danh Mụ</w:t>
-      </w:r>
-      <w:r>
-        <w:rPr>
-          <w:b/>
-          <w:lang w:val="vi-VN"/>
-        </w:rPr>
-        <w:t>c:</w:t>
+        <w:t>1. Sản phẩm Thuộc về Một Danh Mục:</w:t>
       </w:r>
     </w:p>
     <w:p>
@@ -4528,7 +4599,7 @@
       <w:bookmarkStart w:id="25" w:name="_Toc156770936"/>
       <w:r>
         <w:rPr>
-          <w:lang w:val="vi-VN"/>
+          <w:noProof/>
         </w:rPr>
         <w:drawing>
           <wp:anchor distT="0" distB="0" distL="114300" distR="114300" simplePos="0" relativeHeight="251660288" behindDoc="1" locked="0" layoutInCell="1" allowOverlap="1" wp14:anchorId="06AB68F5" wp14:editId="0BFB8F22">
@@ -4562,7 +4633,7 @@
                     <pic:cNvPicPr/>
                   </pic:nvPicPr>
                   <pic:blipFill>
-                    <a:blip r:embed="rId13">
+                    <a:blip r:embed="rId14">
                       <a:extLst>
                         <a:ext uri="{28A0092B-C50C-407E-A947-70E740481C1C}">
                           <a14:useLocalDpi xmlns:a14="http://schemas.microsoft.com/office/drawing/2010/main" val="0"/>
@@ -4626,12 +4697,12 @@
       </w:pPr>
     </w:p>
     <w:sectPr>
-      <w:headerReference w:type="even" r:id="rId14"/>
-      <w:headerReference w:type="default" r:id="rId15"/>
-      <w:footerReference w:type="even" r:id="rId16"/>
-      <w:footerReference w:type="default" r:id="rId17"/>
-      <w:headerReference w:type="first" r:id="rId18"/>
-      <w:footerReference w:type="first" r:id="rId19"/>
+      <w:headerReference w:type="even" r:id="rId15"/>
+      <w:headerReference w:type="default" r:id="rId16"/>
+      <w:footerReference w:type="even" r:id="rId17"/>
+      <w:footerReference w:type="default" r:id="rId18"/>
+      <w:headerReference w:type="first" r:id="rId19"/>
+      <w:footerReference w:type="first" r:id="rId20"/>
       <w:pgSz w:w="11906" w:h="16838" w:code="9"/>
       <w:pgMar w:top="1134" w:right="1134" w:bottom="1134" w:left="1701" w:header="720" w:footer="720" w:gutter="0"/>
       <w:pgNumType w:start="0"/>
@@ -4712,7 +4783,7 @@
           <w:rPr>
             <w:noProof/>
           </w:rPr>
-          <w:t>9</w:t>
+          <w:t>1</w:t>
         </w:r>
         <w:r>
           <w:rPr>
@@ -9950,6 +10021,18 @@
       <w:bCs/>
     </w:rPr>
   </w:style>
+  <w:style w:type="character" w:styleId="FollowedHyperlink">
+    <w:name w:val="FollowedHyperlink"/>
+    <w:basedOn w:val="DefaultParagraphFont"/>
+    <w:uiPriority w:val="99"/>
+    <w:semiHidden/>
+    <w:unhideWhenUsed/>
+    <w:rsid w:val="00645A69"/>
+    <w:rPr>
+      <w:color w:val="800080" w:themeColor="followedHyperlink"/>
+      <w:u w:val="single"/>
+    </w:rPr>
+  </w:style>
 </w:styles>
 </file>
 
@@ -10262,7 +10345,7 @@
 </file>
 
 <file path=customXml/itemProps2.xml><?xml version="1.0" encoding="utf-8"?>
-<ds:datastoreItem xmlns:ds="http://schemas.openxmlformats.org/officeDocument/2006/customXml" ds:itemID="{F1A5C8F4-024D-4D20-9E6D-B6A8EC781B2C}">
+<ds:datastoreItem xmlns:ds="http://schemas.openxmlformats.org/officeDocument/2006/customXml" ds:itemID="{3E4411BC-4B1F-4B84-B660-88F1DE60650B}">
   <ds:schemaRefs>
     <ds:schemaRef ds:uri="http://schemas.openxmlformats.org/officeDocument/2006/bibliography"/>
   </ds:schemaRefs>

</xml_diff>